<commit_message>
Finished design document, less in depth than I would have wanted
</commit_message>
<xml_diff>
--- a/Design Document.docx
+++ b/Design Document.docx
@@ -8,6 +8,23 @@
         <w:jc w:val="center"/>
       </w:pPr>
       <w:r>
+        <w:t>General Inventory Manager</w:t>
+      </w:r>
+    </w:p>
+    <w:p>
+      <w:pPr>
+        <w:pStyle w:val="Title"/>
+        <w:jc w:val="center"/>
+        <w:rPr>
+          <w:sz w:val="44"/>
+          <w:szCs w:val="44"/>
+        </w:rPr>
+      </w:pPr>
+      <w:r>
+        <w:rPr>
+          <w:sz w:val="44"/>
+          <w:szCs w:val="44"/>
+        </w:rPr>
         <w:t>Design Document</w:t>
       </w:r>
     </w:p>
@@ -745,19 +762,6 @@
       <w:r>
         <w:br w:type="page"/>
       </w:r>
-      <w:hyperlink r:id="rId5" w:history="1">
-        <w:r>
-          <w:rPr>
-            <w:rStyle w:val="Hyperlink"/>
-          </w:rPr>
-          <w:t>https://www.joelonsoftware.com/whattimeisit/</w:t>
-        </w:r>
-      </w:hyperlink>
-    </w:p>
-    <w:p>
-      <w:r>
-        <w:t>https://www.toptal.com/freelance/why-design-documents-matter</w:t>
-      </w:r>
     </w:p>
     <w:p>
       <w:pPr>
@@ -765,6 +769,7 @@
       </w:pPr>
       <w:bookmarkStart w:id="0" w:name="_Toc40560025"/>
       <w:r>
+        <w:lastRenderedPageBreak/>
         <w:t>Introduction</w:t>
       </w:r>
       <w:bookmarkEnd w:id="0"/>
@@ -780,14 +785,43 @@
       <w:bookmarkEnd w:id="1"/>
     </w:p>
     <w:p>
+      <w:r>
+        <w:t xml:space="preserve">The purpose of this </w:t>
+      </w:r>
+      <w:r>
+        <w:t xml:space="preserve">project is to provide an easy way to record household items. It should allow people to </w:t>
+      </w:r>
+      <w:r>
+        <w:t>record the value of expensive items such as electronics.</w:t>
+      </w:r>
+    </w:p>
+    <w:p>
       <w:pPr>
         <w:pStyle w:val="Heading3"/>
       </w:pPr>
-      <w:bookmarkStart w:id="2" w:name="_Toc40560027"/>
-      <w:r>
-        <w:t>Scope</w:t>
-      </w:r>
-      <w:bookmarkEnd w:id="2"/>
+      <w:r>
+        <w:t>Requirements</w:t>
+      </w:r>
+    </w:p>
+    <w:p>
+      <w:r>
+        <w:t>This website will take information specific to the user, this information will be; quantity, description, make, model, serial number, purchase date, update date stamp, purchase price, retailer, photo, proof of purchase, and where stored(room). It will have a sign in page</w:t>
+      </w:r>
+      <w:r>
+        <w:t xml:space="preserve"> so that each user has their own inventory. Users will be able to create, view, update and delete</w:t>
+      </w:r>
+      <w:r>
+        <w:t xml:space="preserve">. The users main page will be a display of their </w:t>
+      </w:r>
+      <w:r>
+        <w:t>inventory</w:t>
+      </w:r>
+      <w:r>
+        <w:t xml:space="preserve">. </w:t>
+      </w:r>
+      <w:r>
+        <w:t>Ideally there will be an app that does this too but that is a stretch goal.</w:t>
+      </w:r>
     </w:p>
     <w:p>
       <w:pPr>
@@ -796,7 +830,7 @@
           <w:rStyle w:val="Heading3Char"/>
         </w:rPr>
       </w:pPr>
-      <w:bookmarkStart w:id="3" w:name="_Toc40560028"/>
+      <w:bookmarkStart w:id="2" w:name="_Toc40560028"/>
       <w:r>
         <w:t>Non-</w:t>
       </w:r>
@@ -806,114 +840,351 @@
         </w:rPr>
         <w:t>Goals</w:t>
       </w:r>
+      <w:bookmarkEnd w:id="2"/>
+    </w:p>
+    <w:p>
+      <w:r>
+        <w:t>This website will not allow users to see other users inventory. There will not be an iPhone app.</w:t>
+      </w:r>
+    </w:p>
+    <w:p/>
+    <w:p>
+      <w:pPr>
+        <w:pStyle w:val="Heading1"/>
+      </w:pPr>
+      <w:bookmarkStart w:id="3" w:name="_Toc40560032"/>
+      <w:r>
+        <w:t>Design Overview</w:t>
+      </w:r>
       <w:bookmarkEnd w:id="3"/>
     </w:p>
     <w:p>
-      <w:r>
-        <w:br w:type="page"/>
-      </w:r>
-    </w:p>
+      <w:pPr>
+        <w:pStyle w:val="Heading3"/>
+      </w:pPr>
+      <w:r>
+        <w:t>Introduction</w:t>
+      </w:r>
+    </w:p>
+    <w:p>
+      <w:r>
+        <w:t>This will be created on the MERN stack. As it progresses changes may need to be made.</w:t>
+      </w:r>
+    </w:p>
+    <w:p>
+      <w:pPr>
+        <w:pStyle w:val="Heading3"/>
+      </w:pPr>
+      <w:r>
+        <w:t>System Architecture</w:t>
+      </w:r>
+    </w:p>
+    <w:p>
+      <w:r>
+        <w:t>Main frameworks and languages:</w:t>
+      </w:r>
+    </w:p>
+    <w:tbl>
+      <w:tblPr>
+        <w:tblStyle w:val="TableGrid"/>
+        <w:tblW w:w="0" w:type="auto"/>
+        <w:tblLook w:val="04A0" w:firstRow="1" w:lastRow="0" w:firstColumn="1" w:lastColumn="0" w:noHBand="0" w:noVBand="1"/>
+      </w:tblPr>
+      <w:tblGrid>
+        <w:gridCol w:w="2337"/>
+        <w:gridCol w:w="2337"/>
+        <w:gridCol w:w="2338"/>
+        <w:gridCol w:w="2338"/>
+      </w:tblGrid>
+      <w:tr>
+        <w:tc>
+          <w:tcPr>
+            <w:tcW w:w="2337" w:type="dxa"/>
+          </w:tcPr>
+          <w:p>
+            <w:r>
+              <w:t>Login</w:t>
+            </w:r>
+          </w:p>
+        </w:tc>
+        <w:tc>
+          <w:tcPr>
+            <w:tcW w:w="2337" w:type="dxa"/>
+          </w:tcPr>
+          <w:p>
+            <w:r>
+              <w:t>Front-End</w:t>
+            </w:r>
+          </w:p>
+        </w:tc>
+        <w:tc>
+          <w:tcPr>
+            <w:tcW w:w="2338" w:type="dxa"/>
+          </w:tcPr>
+          <w:p>
+            <w:r>
+              <w:t>Database</w:t>
+            </w:r>
+          </w:p>
+        </w:tc>
+        <w:tc>
+          <w:tcPr>
+            <w:tcW w:w="2338" w:type="dxa"/>
+          </w:tcPr>
+          <w:p>
+            <w:r>
+              <w:t>Back-End</w:t>
+            </w:r>
+          </w:p>
+        </w:tc>
+      </w:tr>
+      <w:tr>
+        <w:tc>
+          <w:tcPr>
+            <w:tcW w:w="2337" w:type="dxa"/>
+          </w:tcPr>
+          <w:p>
+            <w:r>
+              <w:t>Auth0</w:t>
+            </w:r>
+          </w:p>
+        </w:tc>
+        <w:tc>
+          <w:tcPr>
+            <w:tcW w:w="2337" w:type="dxa"/>
+          </w:tcPr>
+          <w:p>
+            <w:r>
+              <w:t>React.js</w:t>
+            </w:r>
+          </w:p>
+        </w:tc>
+        <w:tc>
+          <w:tcPr>
+            <w:tcW w:w="2338" w:type="dxa"/>
+          </w:tcPr>
+          <w:p>
+            <w:r>
+              <w:t>MongoDB</w:t>
+            </w:r>
+          </w:p>
+        </w:tc>
+        <w:tc>
+          <w:tcPr>
+            <w:tcW w:w="2338" w:type="dxa"/>
+          </w:tcPr>
+          <w:p>
+            <w:r>
+              <w:t>Node.js</w:t>
+            </w:r>
+          </w:p>
+        </w:tc>
+      </w:tr>
+    </w:tbl>
+    <w:p/>
+    <w:p>
+      <w:r>
+        <w:t>Other:</w:t>
+      </w:r>
+    </w:p>
+    <w:p>
+      <w:pPr>
+        <w:pStyle w:val="ListParagraph"/>
+        <w:numPr>
+          <w:ilvl w:val="0"/>
+          <w:numId w:val="1"/>
+        </w:numPr>
+      </w:pPr>
+      <w:r>
+        <w:t>Express</w:t>
+      </w:r>
+    </w:p>
+    <w:p>
+      <w:pPr>
+        <w:pStyle w:val="ListParagraph"/>
+        <w:numPr>
+          <w:ilvl w:val="0"/>
+          <w:numId w:val="1"/>
+        </w:numPr>
+      </w:pPr>
+    </w:p>
+    <w:p/>
     <w:p>
       <w:pPr>
         <w:pStyle w:val="Heading1"/>
       </w:pPr>
-      <w:bookmarkStart w:id="4" w:name="_Toc40560029"/>
-      <w:r>
-        <w:lastRenderedPageBreak/>
-        <w:t>Use Cases</w:t>
+      <w:bookmarkStart w:id="4" w:name="_Toc40560033"/>
+      <w:r>
+        <w:t>Milestones</w:t>
       </w:r>
       <w:bookmarkEnd w:id="4"/>
     </w:p>
     <w:p>
-      <w:pPr>
-        <w:pStyle w:val="Heading3"/>
-      </w:pPr>
-      <w:bookmarkStart w:id="5" w:name="_Toc40560030"/>
-      <w:r>
-        <w:t>Actors</w:t>
-      </w:r>
-      <w:bookmarkEnd w:id="5"/>
-    </w:p>
-    <w:p>
-      <w:pPr>
-        <w:pStyle w:val="Heading3"/>
-      </w:pPr>
-      <w:bookmarkStart w:id="6" w:name="_Toc40560031"/>
-      <w:r>
-        <w:t>Use Cases</w:t>
-      </w:r>
-      <w:bookmarkEnd w:id="6"/>
-      <w:r>
-        <w:br w:type="page"/>
-      </w:r>
-    </w:p>
-    <w:p>
-      <w:pPr>
-        <w:pStyle w:val="Heading1"/>
-      </w:pPr>
-      <w:bookmarkStart w:id="7" w:name="_Toc40560032"/>
-      <w:r>
-        <w:lastRenderedPageBreak/>
-        <w:t>Design Overview</w:t>
-      </w:r>
-      <w:bookmarkEnd w:id="7"/>
-    </w:p>
-    <w:p>
-      <w:pPr>
-        <w:pStyle w:val="Heading3"/>
-      </w:pPr>
-      <w:r>
-        <w:t>Introduction</w:t>
-      </w:r>
-    </w:p>
-    <w:p>
-      <w:pPr>
-        <w:pStyle w:val="Heading3"/>
-        <w:rPr>
-          <w:color w:val="2F5496" w:themeColor="accent1" w:themeShade="BF"/>
-          <w:sz w:val="32"/>
-          <w:szCs w:val="32"/>
-        </w:rPr>
-      </w:pPr>
-      <w:r>
-        <w:t>System Architecture</w:t>
-      </w:r>
-      <w:r>
-        <w:br w:type="page"/>
-      </w:r>
-    </w:p>
-    <w:p>
-      <w:pPr>
-        <w:pStyle w:val="Heading1"/>
-      </w:pPr>
-      <w:bookmarkStart w:id="8" w:name="_Toc40560033"/>
-      <w:r>
-        <w:lastRenderedPageBreak/>
-        <w:t>Milestones</w:t>
-      </w:r>
-      <w:bookmarkEnd w:id="8"/>
-    </w:p>
-    <w:p>
-      <w:proofErr w:type="spellStart"/>
-      <w:r>
-        <w:t>Asdfsdf</w:t>
-      </w:r>
-      <w:proofErr w:type="spellEnd"/>
-    </w:p>
-    <w:p>
-      <w:proofErr w:type="spellStart"/>
-      <w:r>
-        <w:t>Sdfsdf</w:t>
-      </w:r>
-      <w:proofErr w:type="spellEnd"/>
-    </w:p>
-    <w:p>
-      <w:proofErr w:type="spellStart"/>
-      <w:r>
-        <w:t>sdfsd</w:t>
-      </w:r>
-      <w:proofErr w:type="spellEnd"/>
-    </w:p>
+      <w:r>
+        <w:t>Milestones will be kept track of on Trello.</w:t>
+      </w:r>
+    </w:p>
+    <w:tbl>
+      <w:tblPr>
+        <w:tblStyle w:val="TableGrid"/>
+        <w:tblW w:w="0" w:type="auto"/>
+        <w:tblLook w:val="04A0" w:firstRow="1" w:lastRow="0" w:firstColumn="1" w:lastColumn="0" w:noHBand="0" w:noVBand="1"/>
+      </w:tblPr>
+      <w:tblGrid>
+        <w:gridCol w:w="1335"/>
+        <w:gridCol w:w="1335"/>
+        <w:gridCol w:w="1336"/>
+        <w:gridCol w:w="1336"/>
+        <w:gridCol w:w="1336"/>
+        <w:gridCol w:w="1336"/>
+        <w:gridCol w:w="1336"/>
+      </w:tblGrid>
+      <w:tr>
+        <w:tc>
+          <w:tcPr>
+            <w:tcW w:w="1335" w:type="dxa"/>
+          </w:tcPr>
+          <w:p>
+            <w:r>
+              <w:t>Week 1</w:t>
+            </w:r>
+          </w:p>
+        </w:tc>
+        <w:tc>
+          <w:tcPr>
+            <w:tcW w:w="1335" w:type="dxa"/>
+          </w:tcPr>
+          <w:p>
+            <w:r>
+              <w:t>Week 2</w:t>
+            </w:r>
+          </w:p>
+        </w:tc>
+        <w:tc>
+          <w:tcPr>
+            <w:tcW w:w="1336" w:type="dxa"/>
+          </w:tcPr>
+          <w:p>
+            <w:r>
+              <w:t>Week 3</w:t>
+            </w:r>
+          </w:p>
+        </w:tc>
+        <w:tc>
+          <w:tcPr>
+            <w:tcW w:w="1336" w:type="dxa"/>
+          </w:tcPr>
+          <w:p>
+            <w:r>
+              <w:t>Week 4</w:t>
+            </w:r>
+          </w:p>
+        </w:tc>
+        <w:tc>
+          <w:tcPr>
+            <w:tcW w:w="1336" w:type="dxa"/>
+          </w:tcPr>
+          <w:p>
+            <w:r>
+              <w:t>Week 5</w:t>
+            </w:r>
+          </w:p>
+        </w:tc>
+        <w:tc>
+          <w:tcPr>
+            <w:tcW w:w="1336" w:type="dxa"/>
+          </w:tcPr>
+          <w:p>
+            <w:r>
+              <w:t>Week 6</w:t>
+            </w:r>
+          </w:p>
+        </w:tc>
+        <w:tc>
+          <w:tcPr>
+            <w:tcW w:w="1336" w:type="dxa"/>
+          </w:tcPr>
+          <w:p>
+            <w:r>
+              <w:t>Week 7+</w:t>
+            </w:r>
+          </w:p>
+        </w:tc>
+      </w:tr>
+      <w:tr>
+        <w:tc>
+          <w:tcPr>
+            <w:tcW w:w="1335" w:type="dxa"/>
+          </w:tcPr>
+          <w:p>
+            <w:r>
+              <w:t>Initial Setup</w:t>
+            </w:r>
+          </w:p>
+        </w:tc>
+        <w:tc>
+          <w:tcPr>
+            <w:tcW w:w="1335" w:type="dxa"/>
+          </w:tcPr>
+          <w:p>
+            <w:r>
+              <w:t>Login</w:t>
+            </w:r>
+          </w:p>
+        </w:tc>
+        <w:tc>
+          <w:tcPr>
+            <w:tcW w:w="1336" w:type="dxa"/>
+          </w:tcPr>
+          <w:p>
+            <w:r>
+              <w:t>Front-End</w:t>
+            </w:r>
+          </w:p>
+        </w:tc>
+        <w:tc>
+          <w:tcPr>
+            <w:tcW w:w="1336" w:type="dxa"/>
+          </w:tcPr>
+          <w:p>
+            <w:r>
+              <w:t>Database</w:t>
+            </w:r>
+          </w:p>
+        </w:tc>
+        <w:tc>
+          <w:tcPr>
+            <w:tcW w:w="1336" w:type="dxa"/>
+          </w:tcPr>
+          <w:p>
+            <w:r>
+              <w:t>Back-End</w:t>
+            </w:r>
+          </w:p>
+        </w:tc>
+        <w:tc>
+          <w:tcPr>
+            <w:tcW w:w="1336" w:type="dxa"/>
+          </w:tcPr>
+          <w:p>
+            <w:r>
+              <w:t>Website Design</w:t>
+            </w:r>
+          </w:p>
+        </w:tc>
+        <w:tc>
+          <w:tcPr>
+            <w:tcW w:w="1336" w:type="dxa"/>
+          </w:tcPr>
+          <w:p>
+            <w:r>
+              <w:t>Android App</w:t>
+            </w:r>
+          </w:p>
+        </w:tc>
+      </w:tr>
+    </w:tbl>
+    <w:p/>
     <w:sectPr>
       <w:pgSz w:w="12240" w:h="15840"/>
       <w:pgMar w:top="1440" w:right="1440" w:bottom="1440" w:left="1440" w:header="708" w:footer="708" w:gutter="0"/>
@@ -922,6 +1193,127 @@
     </w:sectPr>
   </w:body>
 </w:document>
+</file>
+
+<file path=word/numbering.xml><?xml version="1.0" encoding="utf-8"?>
+<w:numbering xmlns:wpc="http://schemas.microsoft.com/office/word/2010/wordprocessingCanvas" xmlns:cx="http://schemas.microsoft.com/office/drawing/2014/chartex" xmlns:cx1="http://schemas.microsoft.com/office/drawing/2015/9/8/chartex" xmlns:cx2="http://schemas.microsoft.com/office/drawing/2015/10/21/chartex" xmlns:cx3="http://schemas.microsoft.com/office/drawing/2016/5/9/chartex" xmlns:cx4="http://schemas.microsoft.com/office/drawing/2016/5/10/chartex" xmlns:cx5="http://schemas.microsoft.com/office/drawing/2016/5/11/chartex" xmlns:cx6="http://schemas.microsoft.com/office/drawing/2016/5/12/chartex" xmlns:cx7="http://schemas.microsoft.com/office/drawing/2016/5/13/chartex" xmlns:cx8="http://schemas.microsoft.com/office/drawing/2016/5/14/chartex" xmlns:mc="http://schemas.openxmlformats.org/markup-compatibility/2006" xmlns:aink="http://schemas.microsoft.com/office/drawing/2016/ink" xmlns:am3d="http://schemas.microsoft.com/office/drawing/2017/model3d" xmlns:o="urn:schemas-microsoft-com:office:office" xmlns:r="http://schemas.openxmlformats.org/officeDocument/2006/relationships" xmlns:m="http://schemas.openxmlformats.org/officeDocument/2006/math" xmlns:v="urn:schemas-microsoft-com:vml" xmlns:wp14="http://schemas.microsoft.com/office/word/2010/wordprocessingDrawing" xmlns:wp="http://schemas.openxmlformats.org/drawingml/2006/wordprocessingDrawing" xmlns:w10="urn:schemas-microsoft-com:office:word" xmlns:w="http://schemas.openxmlformats.org/wordprocessingml/2006/main" xmlns:w14="http://schemas.microsoft.com/office/word/2010/wordml" xmlns:w15="http://schemas.microsoft.com/office/word/2012/wordml" xmlns:w16cex="http://schemas.microsoft.com/office/word/2018/wordml/cex" xmlns:w16cid="http://schemas.microsoft.com/office/word/2016/wordml/cid" xmlns:w16="http://schemas.microsoft.com/office/word/2018/wordml" xmlns:w16se="http://schemas.microsoft.com/office/word/2015/wordml/symex" xmlns:wpg="http://schemas.microsoft.com/office/word/2010/wordprocessingGroup" xmlns:wpi="http://schemas.microsoft.com/office/word/2010/wordprocessingInk" xmlns:wne="http://schemas.microsoft.com/office/word/2006/wordml" xmlns:wps="http://schemas.microsoft.com/office/word/2010/wordprocessingShape" mc:Ignorable="w14 w15 w16se w16cid w16 w16cex wp14">
+  <w:abstractNum w:abstractNumId="0" w15:restartNumberingAfterBreak="0">
+    <w:nsid w:val="500B0BF5"/>
+    <w:multiLevelType w:val="hybridMultilevel"/>
+    <w:tmpl w:val="CC961CE8"/>
+    <w:lvl w:ilvl="0" w:tplc="10090001">
+      <w:start w:val="1"/>
+      <w:numFmt w:val="bullet"/>
+      <w:lvlText w:val=""/>
+      <w:lvlJc w:val="left"/>
+      <w:pPr>
+        <w:ind w:left="720" w:hanging="360"/>
+      </w:pPr>
+      <w:rPr>
+        <w:rFonts w:ascii="Symbol" w:hAnsi="Symbol" w:cs="Symbol" w:hint="default"/>
+      </w:rPr>
+    </w:lvl>
+    <w:lvl w:ilvl="1" w:tplc="10090003" w:tentative="1">
+      <w:start w:val="1"/>
+      <w:numFmt w:val="bullet"/>
+      <w:lvlText w:val="o"/>
+      <w:lvlJc w:val="left"/>
+      <w:pPr>
+        <w:ind w:left="1440" w:hanging="360"/>
+      </w:pPr>
+      <w:rPr>
+        <w:rFonts w:ascii="Courier New" w:hAnsi="Courier New" w:cs="Courier New" w:hint="default"/>
+      </w:rPr>
+    </w:lvl>
+    <w:lvl w:ilvl="2" w:tplc="10090005" w:tentative="1">
+      <w:start w:val="1"/>
+      <w:numFmt w:val="bullet"/>
+      <w:lvlText w:val=""/>
+      <w:lvlJc w:val="left"/>
+      <w:pPr>
+        <w:ind w:left="2160" w:hanging="360"/>
+      </w:pPr>
+      <w:rPr>
+        <w:rFonts w:ascii="Wingdings" w:hAnsi="Wingdings" w:cs="Wingdings" w:hint="default"/>
+      </w:rPr>
+    </w:lvl>
+    <w:lvl w:ilvl="3" w:tplc="10090001" w:tentative="1">
+      <w:start w:val="1"/>
+      <w:numFmt w:val="bullet"/>
+      <w:lvlText w:val=""/>
+      <w:lvlJc w:val="left"/>
+      <w:pPr>
+        <w:ind w:left="2880" w:hanging="360"/>
+      </w:pPr>
+      <w:rPr>
+        <w:rFonts w:ascii="Symbol" w:hAnsi="Symbol" w:cs="Symbol" w:hint="default"/>
+      </w:rPr>
+    </w:lvl>
+    <w:lvl w:ilvl="4" w:tplc="10090003" w:tentative="1">
+      <w:start w:val="1"/>
+      <w:numFmt w:val="bullet"/>
+      <w:lvlText w:val="o"/>
+      <w:lvlJc w:val="left"/>
+      <w:pPr>
+        <w:ind w:left="3600" w:hanging="360"/>
+      </w:pPr>
+      <w:rPr>
+        <w:rFonts w:ascii="Courier New" w:hAnsi="Courier New" w:cs="Courier New" w:hint="default"/>
+      </w:rPr>
+    </w:lvl>
+    <w:lvl w:ilvl="5" w:tplc="10090005" w:tentative="1">
+      <w:start w:val="1"/>
+      <w:numFmt w:val="bullet"/>
+      <w:lvlText w:val=""/>
+      <w:lvlJc w:val="left"/>
+      <w:pPr>
+        <w:ind w:left="4320" w:hanging="360"/>
+      </w:pPr>
+      <w:rPr>
+        <w:rFonts w:ascii="Wingdings" w:hAnsi="Wingdings" w:cs="Wingdings" w:hint="default"/>
+      </w:rPr>
+    </w:lvl>
+    <w:lvl w:ilvl="6" w:tplc="10090001" w:tentative="1">
+      <w:start w:val="1"/>
+      <w:numFmt w:val="bullet"/>
+      <w:lvlText w:val=""/>
+      <w:lvlJc w:val="left"/>
+      <w:pPr>
+        <w:ind w:left="5040" w:hanging="360"/>
+      </w:pPr>
+      <w:rPr>
+        <w:rFonts w:ascii="Symbol" w:hAnsi="Symbol" w:cs="Symbol" w:hint="default"/>
+      </w:rPr>
+    </w:lvl>
+    <w:lvl w:ilvl="7" w:tplc="10090003" w:tentative="1">
+      <w:start w:val="1"/>
+      <w:numFmt w:val="bullet"/>
+      <w:lvlText w:val="o"/>
+      <w:lvlJc w:val="left"/>
+      <w:pPr>
+        <w:ind w:left="5760" w:hanging="360"/>
+      </w:pPr>
+      <w:rPr>
+        <w:rFonts w:ascii="Courier New" w:hAnsi="Courier New" w:cs="Courier New" w:hint="default"/>
+      </w:rPr>
+    </w:lvl>
+    <w:lvl w:ilvl="8" w:tplc="10090005" w:tentative="1">
+      <w:start w:val="1"/>
+      <w:numFmt w:val="bullet"/>
+      <w:lvlText w:val=""/>
+      <w:lvlJc w:val="left"/>
+      <w:pPr>
+        <w:ind w:left="6480" w:hanging="360"/>
+      </w:pPr>
+      <w:rPr>
+        <w:rFonts w:ascii="Wingdings" w:hAnsi="Wingdings" w:cs="Wingdings" w:hint="default"/>
+      </w:rPr>
+    </w:lvl>
+  </w:abstractNum>
+  <w:num w:numId="1">
+    <w:abstractNumId w:val="0"/>
+  </w:num>
+</w:numbering>
 </file>
 
 <file path=word/styles.xml><?xml version="1.0" encoding="utf-8"?>
@@ -1564,6 +1956,48 @@
       <w:ind w:left="440"/>
     </w:pPr>
   </w:style>
+  <w:style w:type="character" w:styleId="FollowedHyperlink">
+    <w:name w:val="FollowedHyperlink"/>
+    <w:basedOn w:val="DefaultParagraphFont"/>
+    <w:uiPriority w:val="99"/>
+    <w:semiHidden/>
+    <w:unhideWhenUsed/>
+    <w:rsid w:val="00B30063"/>
+    <w:rPr>
+      <w:color w:val="954F72" w:themeColor="followedHyperlink"/>
+      <w:u w:val="single"/>
+    </w:rPr>
+  </w:style>
+  <w:style w:type="table" w:styleId="TableGrid">
+    <w:name w:val="Table Grid"/>
+    <w:basedOn w:val="TableNormal"/>
+    <w:uiPriority w:val="39"/>
+    <w:rsid w:val="003E7466"/>
+    <w:pPr>
+      <w:spacing w:after="0" w:line="240" w:lineRule="auto"/>
+    </w:pPr>
+    <w:tblPr>
+      <w:tblBorders>
+        <w:top w:val="single" w:sz="4" w:space="0" w:color="auto"/>
+        <w:left w:val="single" w:sz="4" w:space="0" w:color="auto"/>
+        <w:bottom w:val="single" w:sz="4" w:space="0" w:color="auto"/>
+        <w:right w:val="single" w:sz="4" w:space="0" w:color="auto"/>
+        <w:insideH w:val="single" w:sz="4" w:space="0" w:color="auto"/>
+        <w:insideV w:val="single" w:sz="4" w:space="0" w:color="auto"/>
+      </w:tblBorders>
+    </w:tblPr>
+  </w:style>
+  <w:style w:type="paragraph" w:styleId="ListParagraph">
+    <w:name w:val="List Paragraph"/>
+    <w:basedOn w:val="Normal"/>
+    <w:uiPriority w:val="34"/>
+    <w:qFormat/>
+    <w:rsid w:val="00847EE0"/>
+    <w:pPr>
+      <w:ind w:left="720"/>
+      <w:contextualSpacing/>
+    </w:pPr>
+  </w:style>
 </w:styles>
 </file>
 
@@ -1867,7 +2301,7 @@
 </file>
 
 <file path=customXml/itemProps1.xml><?xml version="1.0" encoding="utf-8"?>
-<ds:datastoreItem xmlns:ds="http://schemas.openxmlformats.org/officeDocument/2006/customXml" ds:itemID="{E8135C20-2005-470D-921E-305462C2A877}">
+<ds:datastoreItem xmlns:ds="http://schemas.openxmlformats.org/officeDocument/2006/customXml" ds:itemID="{1F4C857F-D185-428F-BF91-A3FAAFB1EBF8}">
   <ds:schemaRefs>
     <ds:schemaRef ds:uri="http://schemas.openxmlformats.org/officeDocument/2006/bibliography"/>
   </ds:schemaRefs>

</xml_diff>